<commit_message>
finish q1, fix and finish q3
</commit_message>
<xml_diff>
--- a/hw1.docx
+++ b/hw1.docx
@@ -1,6 +1,6 @@
 
 <file path=word/document.xml><?xml version="1.0" encoding="utf-8"?>
-<w:document xmlns:wpc="http://schemas.microsoft.com/office/word/2010/wordprocessingCanvas" xmlns:cx="http://schemas.microsoft.com/office/drawing/2014/chartex" xmlns:cx1="http://schemas.microsoft.com/office/drawing/2015/9/8/chartex" xmlns:cx2="http://schemas.microsoft.com/office/drawing/2015/10/21/chartex" xmlns:cx3="http://schemas.microsoft.com/office/drawing/2016/5/9/chartex" xmlns:cx4="http://schemas.microsoft.com/office/drawing/2016/5/10/chartex" xmlns:cx5="http://schemas.microsoft.com/office/drawing/2016/5/11/chartex" xmlns:cx6="http://schemas.microsoft.com/office/drawing/2016/5/12/chartex" xmlns:cx7="http://schemas.microsoft.com/office/drawing/2016/5/13/chartex" xmlns:cx8="http://schemas.microsoft.com/office/drawing/2016/5/14/chartex" xmlns:mc="http://schemas.openxmlformats.org/markup-compatibility/2006" xmlns:aink="http://schemas.microsoft.com/office/drawing/2016/ink" xmlns:am3d="http://schemas.microsoft.com/office/drawing/2017/model3d" xmlns:o="urn:schemas-microsoft-com:office:office" xmlns:r="http://schemas.openxmlformats.org/officeDocument/2006/relationships" xmlns:m="http://schemas.openxmlformats.org/officeDocument/2006/math" xmlns:v="urn:schemas-microsoft-com:vml" xmlns:wp14="http://schemas.microsoft.com/office/word/2010/wordprocessingDrawing" xmlns:wp="http://schemas.openxmlformats.org/drawingml/2006/wordprocessingDrawing" xmlns:w10="urn:schemas-microsoft-com:office:word" xmlns:w="http://schemas.openxmlformats.org/wordprocessingml/2006/main" xmlns:w14="http://schemas.microsoft.com/office/word/2010/wordml" xmlns:w15="http://schemas.microsoft.com/office/word/2012/wordml" xmlns:w16cid="http://schemas.microsoft.com/office/word/2016/wordml/cid" xmlns:w16se="http://schemas.microsoft.com/office/word/2015/wordml/symex" xmlns:wpg="http://schemas.microsoft.com/office/word/2010/wordprocessingGroup" xmlns:wpi="http://schemas.microsoft.com/office/word/2010/wordprocessingInk" xmlns:wne="http://schemas.microsoft.com/office/word/2006/wordml" xmlns:wps="http://schemas.microsoft.com/office/word/2010/wordprocessingShape" mc:Ignorable="w14 w15 w16se w16cid wp14">
+<w:document xmlns:wpc="http://schemas.microsoft.com/office/word/2010/wordprocessingCanvas" xmlns:mo="http://schemas.microsoft.com/office/mac/office/2008/main" xmlns:mc="http://schemas.openxmlformats.org/markup-compatibility/2006" xmlns:mv="urn:schemas-microsoft-com:mac:vml" xmlns:o="urn:schemas-microsoft-com:office:office" xmlns:r="http://schemas.openxmlformats.org/officeDocument/2006/relationships" xmlns:m="http://schemas.openxmlformats.org/officeDocument/2006/math" xmlns:v="urn:schemas-microsoft-com:vml" xmlns:wp14="http://schemas.microsoft.com/office/word/2010/wordprocessingDrawing" xmlns:wp="http://schemas.openxmlformats.org/drawingml/2006/wordprocessingDrawing" xmlns:w10="urn:schemas-microsoft-com:office:word" xmlns:w="http://schemas.openxmlformats.org/wordprocessingml/2006/main" xmlns:w14="http://schemas.microsoft.com/office/word/2010/wordml" xmlns:w15="http://schemas.microsoft.com/office/word/2012/wordml" xmlns:wpg="http://schemas.microsoft.com/office/word/2010/wordprocessingGroup" xmlns:wpi="http://schemas.microsoft.com/office/word/2010/wordprocessingInk" xmlns:wne="http://schemas.microsoft.com/office/word/2006/wordml" xmlns:wps="http://schemas.microsoft.com/office/word/2010/wordprocessingShape" mc:Ignorable="w14 w15 wp14">
   <w:body>
     <w:p>
       <w:pPr>
@@ -473,6 +473,7 @@
       <w:pPr>
         <w:bidi/>
         <w:rPr>
+          <w:rFonts w:hint="cs"/>
           <w:b/>
           <w:bCs/>
           <w:i/>
@@ -510,17 +511,357 @@
           <w:bCs/>
           <w:i/>
           <w:iCs/>
-          <w:highlight w:val="yellow"/>
-          <w:rtl/>
-          <w:lang w:bidi="he-IL"/>
-        </w:rPr>
-        <w:t>גידי להשלים</w:t>
+          <w:rtl/>
+          <w:lang w:bidi="he-IL"/>
+        </w:rPr>
+        <w:t>תוצאות ההרצה:</w:t>
       </w:r>
     </w:p>
     <w:p>
       <w:pPr>
         <w:bidi/>
         <w:rPr>
+          <w:rFonts w:hint="cs"/>
+          <w:b/>
+          <w:bCs/>
+          <w:i/>
+          <w:iCs/>
+          <w:rtl/>
+          <w:lang w:bidi="he-IL"/>
+        </w:rPr>
+      </w:pPr>
+      <w:r>
+        <w:rPr>
+          <w:b/>
+          <w:bCs/>
+          <w:i/>
+          <w:iCs/>
+          <w:rtl/>
+          <w:lang w:bidi="he-IL"/>
+        </w:rPr>
+        <w:drawing>
+          <wp:inline distT="0" distB="0" distL="0" distR="0" wp14:anchorId="4C366DA4" wp14:editId="23C9EC73">
+            <wp:extent cx="5727700" cy="6747510"/>
+            <wp:effectExtent l="0" t="0" r="12700" b="8890"/>
+            <wp:docPr id="7" name="Picture 7"/>
+            <wp:cNvGraphicFramePr>
+              <a:graphicFrameLocks xmlns:a="http://schemas.openxmlformats.org/drawingml/2006/main" noChangeAspect="1"/>
+            </wp:cNvGraphicFramePr>
+            <a:graphic xmlns:a="http://schemas.openxmlformats.org/drawingml/2006/main">
+              <a:graphicData uri="http://schemas.openxmlformats.org/drawingml/2006/picture">
+                <pic:pic xmlns:pic="http://schemas.openxmlformats.org/drawingml/2006/picture">
+                  <pic:nvPicPr>
+                    <pic:cNvPr id="1" name=""/>
+                    <pic:cNvPicPr/>
+                  </pic:nvPicPr>
+                  <pic:blipFill>
+                    <a:blip r:embed="rId5"/>
+                    <a:stretch>
+                      <a:fillRect/>
+                    </a:stretch>
+                  </pic:blipFill>
+                  <pic:spPr>
+                    <a:xfrm>
+                      <a:off x="0" y="0"/>
+                      <a:ext cx="5727700" cy="6747510"/>
+                    </a:xfrm>
+                    <a:prstGeom prst="rect">
+                      <a:avLst/>
+                    </a:prstGeom>
+                  </pic:spPr>
+                </pic:pic>
+              </a:graphicData>
+            </a:graphic>
+          </wp:inline>
+        </w:drawing>
+      </w:r>
+    </w:p>
+    <w:p>
+      <w:pPr>
+        <w:bidi/>
+        <w:rPr>
+          <w:rFonts w:hint="cs"/>
+          <w:rtl/>
+          <w:lang w:bidi="he-IL"/>
+        </w:rPr>
+      </w:pPr>
+      <w:r>
+        <w:rPr>
+          <w:rFonts w:hint="cs"/>
+          <w:rtl/>
+          <w:lang w:bidi="he-IL"/>
+        </w:rPr>
+        <w:t xml:space="preserve">1. </w:t>
+      </w:r>
+      <w:r>
+        <w:rPr>
+          <w:rFonts w:hint="cs"/>
+          <w:rtl/>
+          <w:lang w:bidi="he-IL"/>
+        </w:rPr>
+        <w:t>ניתן לראות שה</w:t>
+      </w:r>
+      <w:r>
+        <w:rPr>
+          <w:lang w:bidi="he-IL"/>
+        </w:rPr>
+        <w:t>cc</w:t>
+      </w:r>
+      <w:r>
+        <w:rPr>
+          <w:rFonts w:hint="cs"/>
+          <w:rtl/>
+          <w:lang w:bidi="he-IL"/>
+        </w:rPr>
+        <w:t xml:space="preserve"> של מודל </w:t>
+      </w:r>
+      <w:r>
+        <w:rPr>
+          <w:lang w:bidi="he-IL"/>
+        </w:rPr>
+        <w:t>ER</w:t>
+      </w:r>
+      <w:r>
+        <w:rPr>
+          <w:rFonts w:hint="cs"/>
+          <w:rtl/>
+          <w:lang w:bidi="he-IL"/>
+        </w:rPr>
+        <w:t xml:space="preserve"> נמוך משמעותית מאשר ה</w:t>
+      </w:r>
+      <w:r>
+        <w:rPr>
+          <w:lang w:bidi="he-IL"/>
+        </w:rPr>
+        <w:t>cc</w:t>
+      </w:r>
+      <w:r>
+        <w:rPr>
+          <w:rFonts w:hint="cs"/>
+          <w:rtl/>
+          <w:lang w:bidi="he-IL"/>
+        </w:rPr>
+        <w:t xml:space="preserve"> של מודל </w:t>
+      </w:r>
+      <w:r>
+        <w:rPr>
+          <w:lang w:bidi="he-IL"/>
+        </w:rPr>
+        <w:t>small world</w:t>
+      </w:r>
+      <w:r>
+        <w:rPr>
+          <w:rFonts w:hint="cs"/>
+          <w:rtl/>
+          <w:lang w:bidi="he-IL"/>
+        </w:rPr>
+        <w:t>.</w:t>
+      </w:r>
+    </w:p>
+    <w:p>
+      <w:pPr>
+        <w:bidi/>
+        <w:rPr>
+          <w:rFonts w:hint="cs"/>
+          <w:rtl/>
+          <w:lang w:bidi="he-IL"/>
+        </w:rPr>
+      </w:pPr>
+      <w:r>
+        <w:rPr>
+          <w:rFonts w:hint="cs"/>
+          <w:rtl/>
+          <w:lang w:bidi="he-IL"/>
+        </w:rPr>
+        <w:t xml:space="preserve">2. </w:t>
+      </w:r>
+      <w:r>
+        <w:rPr>
+          <w:rFonts w:hint="cs"/>
+          <w:rtl/>
+          <w:lang w:bidi="he-IL"/>
+        </w:rPr>
+        <w:t xml:space="preserve">ניתן לראות שההתפלגות של דרגות הצמתים היא התפלגות </w:t>
+      </w:r>
+      <w:proofErr w:type="spellStart"/>
+      <w:r>
+        <w:rPr>
+          <w:rFonts w:hint="cs"/>
+          <w:rtl/>
+          <w:lang w:bidi="he-IL"/>
+        </w:rPr>
+        <w:t>פואסון</w:t>
+      </w:r>
+      <w:proofErr w:type="spellEnd"/>
+      <w:r>
+        <w:rPr>
+          <w:rFonts w:hint="cs"/>
+          <w:rtl/>
+          <w:lang w:bidi="he-IL"/>
+        </w:rPr>
+        <w:t xml:space="preserve"> כפי שלמדנו.</w:t>
+      </w:r>
+    </w:p>
+    <w:p>
+      <w:pPr>
+        <w:bidi/>
+        <w:rPr>
+          <w:lang w:bidi="he-IL"/>
+        </w:rPr>
+      </w:pPr>
+      <w:r>
+        <w:rPr>
+          <w:rFonts w:hint="cs"/>
+          <w:rtl/>
+          <w:lang w:bidi="he-IL"/>
+        </w:rPr>
+        <w:lastRenderedPageBreak/>
+        <w:t xml:space="preserve">3. </w:t>
+      </w:r>
+      <w:r>
+        <w:rPr>
+          <w:rFonts w:hint="cs"/>
+          <w:rtl/>
+          <w:lang w:bidi="he-IL"/>
+        </w:rPr>
+        <w:t xml:space="preserve">ניתן לראות שהממוצע של הדרגות המודל </w:t>
+      </w:r>
+      <w:r>
+        <w:rPr>
+          <w:lang w:bidi="he-IL"/>
+        </w:rPr>
+        <w:t>ER</w:t>
+      </w:r>
+      <w:r>
+        <w:rPr>
+          <w:rFonts w:hint="cs"/>
+          <w:rtl/>
+          <w:lang w:bidi="he-IL"/>
+        </w:rPr>
+        <w:t xml:space="preserve"> הוא בערך 200, ולפי מה שלמדנו התוחלת היא</w:t>
+      </w:r>
+    </w:p>
+    <w:p>
+      <w:pPr>
+        <w:bidi/>
+        <w:rPr>
+          <w:rFonts w:hint="cs"/>
+          <w:rtl/>
+          <w:lang w:bidi="he-IL"/>
+        </w:rPr>
+      </w:pPr>
+      <w:r>
+        <w:rPr>
+          <w:rFonts w:hint="cs"/>
+          <w:rtl/>
+          <w:lang w:bidi="he-IL"/>
+        </w:rPr>
+        <w:t xml:space="preserve"> </w:t>
+      </w:r>
+      <m:oMath>
+        <m:r>
+          <w:rPr>
+            <w:rFonts w:ascii="Cambria Math" w:hAnsi="Cambria Math"/>
+            <w:lang w:bidi="he-IL"/>
+          </w:rPr>
+          <m:t>p</m:t>
+        </m:r>
+        <m:d>
+          <m:dPr>
+            <m:ctrlPr>
+              <w:rPr>
+                <w:rFonts w:ascii="Cambria Math" w:hAnsi="Cambria Math"/>
+                <w:i/>
+                <w:lang w:bidi="he-IL"/>
+              </w:rPr>
+            </m:ctrlPr>
+          </m:dPr>
+          <m:e>
+            <m:r>
+              <w:rPr>
+                <w:rFonts w:ascii="Cambria Math" w:hAnsi="Cambria Math"/>
+                <w:lang w:bidi="he-IL"/>
+              </w:rPr>
+              <m:t>n-1</m:t>
+            </m:r>
+          </m:e>
+        </m:d>
+        <m:r>
+          <w:rPr>
+            <w:rFonts w:ascii="Cambria Math" w:hAnsi="Cambria Math"/>
+            <w:lang w:bidi="he-IL"/>
+          </w:rPr>
+          <m:t>=199.8</m:t>
+        </m:r>
+      </m:oMath>
+      <w:r>
+        <w:rPr>
+          <w:rFonts w:hint="cs"/>
+          <w:rtl/>
+          <w:lang w:bidi="he-IL"/>
+        </w:rPr>
+        <w:t>.</w:t>
+      </w:r>
+    </w:p>
+    <w:p>
+      <w:pPr>
+        <w:bidi/>
+        <w:rPr>
+          <w:rFonts w:hint="cs"/>
+          <w:rtl/>
+          <w:lang w:bidi="he-IL"/>
+        </w:rPr>
+      </w:pPr>
+      <w:r>
+        <w:rPr>
+          <w:rFonts w:hint="cs"/>
+          <w:rtl/>
+          <w:lang w:bidi="he-IL"/>
+        </w:rPr>
+        <w:t xml:space="preserve">4. </w:t>
+      </w:r>
+      <w:r>
+        <w:rPr>
+          <w:rFonts w:hint="cs"/>
+          <w:rtl/>
+          <w:lang w:bidi="he-IL"/>
+        </w:rPr>
+        <w:t xml:space="preserve">ניתן לראות שהקוטר של הגרף ממודל </w:t>
+      </w:r>
+      <w:r>
+        <w:rPr>
+          <w:lang w:bidi="he-IL"/>
+        </w:rPr>
+        <w:t>small world</w:t>
+      </w:r>
+      <w:r>
+        <w:rPr>
+          <w:rFonts w:hint="cs"/>
+          <w:rtl/>
+          <w:lang w:bidi="he-IL"/>
+        </w:rPr>
+        <w:t xml:space="preserve"> הוא יחסית גדול: 7 לעומת 2 במודל </w:t>
+      </w:r>
+      <w:r>
+        <w:rPr>
+          <w:lang w:bidi="he-IL"/>
+        </w:rPr>
+        <w:t>ER</w:t>
+      </w:r>
+      <w:r>
+        <w:rPr>
+          <w:rFonts w:hint="cs"/>
+          <w:rtl/>
+          <w:lang w:bidi="he-IL"/>
+        </w:rPr>
+        <w:t>.</w:t>
+      </w:r>
+    </w:p>
+    <w:p>
+      <w:pPr>
+        <w:bidi/>
+        <w:rPr>
+          <w:rFonts w:hint="cs"/>
           <w:b/>
           <w:bCs/>
           <w:i/>
@@ -831,7 +1172,27 @@
           <w:sz w:val="21"/>
           <w:szCs w:val="21"/>
         </w:rPr>
-        <w:t>[('Medici', 0.56), ('Ridolfi', 0.5), ('</w:t>
+        <w:t>[('Medici', 0.56), ('</w:t>
+      </w:r>
+      <w:proofErr w:type="spellStart"/>
+      <w:r>
+        <w:rPr>
+          <w:rFonts w:ascii="Courier New" w:hAnsi="Courier New" w:cs="Courier New"/>
+          <w:color w:val="000000"/>
+          <w:sz w:val="21"/>
+          <w:szCs w:val="21"/>
+        </w:rPr>
+        <w:t>Ridolfi</w:t>
+      </w:r>
+      <w:proofErr w:type="spellEnd"/>
+      <w:r>
+        <w:rPr>
+          <w:rFonts w:ascii="Courier New" w:hAnsi="Courier New" w:cs="Courier New"/>
+          <w:color w:val="000000"/>
+          <w:sz w:val="21"/>
+          <w:szCs w:val="21"/>
+        </w:rPr>
+        <w:t>', 0.5), ('</w:t>
       </w:r>
       <w:proofErr w:type="spellStart"/>
       <w:r>
@@ -1020,7 +1381,25 @@
           <w:sz w:val="21"/>
           <w:szCs w:val="21"/>
         </w:rPr>
-        <w:t>', 0.14285714285714288), ('Ridolfi', 0.11355311355311357)]</w:t>
+        <w:t>', 0.14285714285714288), ('</w:t>
+      </w:r>
+      <w:proofErr w:type="spellStart"/>
+      <w:r>
+        <w:rPr>
+          <w:color w:val="000000"/>
+          <w:sz w:val="21"/>
+          <w:szCs w:val="21"/>
+        </w:rPr>
+        <w:t>Ridolfi</w:t>
+      </w:r>
+      <w:proofErr w:type="spellEnd"/>
+      <w:r>
+        <w:rPr>
+          <w:color w:val="000000"/>
+          <w:sz w:val="21"/>
+          <w:szCs w:val="21"/>
+        </w:rPr>
+        <w:t>', 0.11355311355311357)]</w:t>
       </w:r>
     </w:p>
     <w:p>
@@ -1108,10 +1487,10 @@
           <w:i/>
           <w:iCs/>
           <w:noProof/>
-          <w:lang w:bidi="he-IL"/>
+          <w:lang w:eastAsia="en-US" w:bidi="he-IL"/>
         </w:rPr>
         <w:drawing>
-          <wp:inline distT="0" distB="0" distL="0" distR="0">
+          <wp:inline distT="0" distB="0" distL="0" distR="0" wp14:anchorId="7CD1909E" wp14:editId="0EA60240">
             <wp:extent cx="4537166" cy="2357616"/>
             <wp:effectExtent l="0" t="0" r="0" b="5080"/>
             <wp:docPr id="1" name="Picture 1"/>
@@ -1126,7 +1505,7 @@
                     <pic:cNvPicPr/>
                   </pic:nvPicPr>
                   <pic:blipFill>
-                    <a:blip r:embed="rId4">
+                    <a:blip r:embed="rId6">
                       <a:extLst>
                         <a:ext uri="{28A0092B-C50C-407E-A947-70E740481C1C}">
                           <a14:useLocalDpi xmlns:a14="http://schemas.microsoft.com/office/drawing/2010/main" val="0"/>
@@ -1267,7 +1646,6 @@
           <w:iCs/>
           <w:lang w:bidi="he-IL"/>
         </w:rPr>
-        <w:lastRenderedPageBreak/>
         <w:t>Closeness Centrality:</w:t>
       </w:r>
     </w:p>
@@ -1315,10 +1693,11 @@
           <w:sz w:val="21"/>
           <w:szCs w:val="21"/>
           <w:rtl/>
-          <w:lang w:val="he-IL" w:bidi="he-IL"/>
-        </w:rPr>
+          <w:lang w:eastAsia="en-US" w:bidi="he-IL"/>
+        </w:rPr>
+        <w:lastRenderedPageBreak/>
         <w:drawing>
-          <wp:inline distT="0" distB="0" distL="0" distR="0">
+          <wp:inline distT="0" distB="0" distL="0" distR="0" wp14:anchorId="11B106AD" wp14:editId="4F59E1E1">
             <wp:extent cx="4371397" cy="2560320"/>
             <wp:effectExtent l="0" t="0" r="0" b="5080"/>
             <wp:docPr id="2" name="Picture 2"/>
@@ -1333,7 +1712,7 @@
                     <pic:cNvPicPr/>
                   </pic:nvPicPr>
                   <pic:blipFill>
-                    <a:blip r:embed="rId5">
+                    <a:blip r:embed="rId7">
                       <a:extLst>
                         <a:ext uri="{28A0092B-C50C-407E-A947-70E740481C1C}">
                           <a14:useLocalDpi xmlns:a14="http://schemas.microsoft.com/office/drawing/2010/main" val="0"/>
@@ -1466,10 +1845,10 @@
           <w:iCs/>
           <w:noProof/>
           <w:u w:val="single"/>
-          <w:lang w:val="it-IT" w:bidi="he-IL"/>
+          <w:lang w:eastAsia="en-US" w:bidi="he-IL"/>
         </w:rPr>
         <w:drawing>
-          <wp:inline distT="0" distB="0" distL="0" distR="0">
+          <wp:inline distT="0" distB="0" distL="0" distR="0" wp14:anchorId="463B5612" wp14:editId="6D61C881">
             <wp:extent cx="4247812" cy="2229395"/>
             <wp:effectExtent l="0" t="0" r="0" b="6350"/>
             <wp:docPr id="3" name="Picture 3"/>
@@ -1484,7 +1863,7 @@
                     <pic:cNvPicPr/>
                   </pic:nvPicPr>
                   <pic:blipFill>
-                    <a:blip r:embed="rId6">
+                    <a:blip r:embed="rId8">
                       <a:extLst>
                         <a:ext uri="{28A0092B-C50C-407E-A947-70E740481C1C}">
                           <a14:useLocalDpi xmlns:a14="http://schemas.microsoft.com/office/drawing/2010/main" val="0"/>
@@ -1995,15 +2374,7 @@
                   <w:vertAlign w:val="superscript"/>
                   <w:lang w:bidi="he-IL"/>
                 </w:rPr>
-                <m:t>gre</m:t>
-              </m:r>
-              <m:r>
-                <w:rPr>
-                  <w:rFonts w:ascii="Cambria Math" w:hAnsi="Cambria Math"/>
-                  <w:vertAlign w:val="superscript"/>
-                  <w:lang w:bidi="he-IL"/>
-                </w:rPr>
-                <m:t>y node</m:t>
+                <m:t>grey node</m:t>
               </m:r>
             </m:e>
           </m:d>
@@ -2112,15 +2483,7 @@
                   <w:vertAlign w:val="superscript"/>
                   <w:lang w:bidi="he-IL"/>
                 </w:rPr>
-                <m:t>red</m:t>
-              </m:r>
-              <m:r>
-                <w:rPr>
-                  <w:rFonts w:ascii="Cambria Math" w:hAnsi="Cambria Math"/>
-                  <w:vertAlign w:val="superscript"/>
-                  <w:lang w:bidi="he-IL"/>
-                </w:rPr>
-                <m:t xml:space="preserve"> node</m:t>
+                <m:t>red node</m:t>
               </m:r>
             </m:e>
           </m:d>
@@ -2229,15 +2592,7 @@
                   <w:vertAlign w:val="superscript"/>
                   <w:lang w:bidi="he-IL"/>
                 </w:rPr>
-                <m:t>green</m:t>
-              </m:r>
-              <m:r>
-                <w:rPr>
-                  <w:rFonts w:ascii="Cambria Math" w:hAnsi="Cambria Math"/>
-                  <w:vertAlign w:val="superscript"/>
-                  <w:lang w:bidi="he-IL"/>
-                </w:rPr>
-                <m:t xml:space="preserve"> node</m:t>
+                <m:t>green node</m:t>
               </m:r>
             </m:e>
           </m:d>
@@ -2346,15 +2701,7 @@
                   <w:vertAlign w:val="superscript"/>
                   <w:lang w:bidi="he-IL"/>
                 </w:rPr>
-                <m:t>blue</m:t>
-              </m:r>
-              <m:r>
-                <w:rPr>
-                  <w:rFonts w:ascii="Cambria Math" w:hAnsi="Cambria Math"/>
-                  <w:vertAlign w:val="superscript"/>
-                  <w:lang w:bidi="he-IL"/>
-                </w:rPr>
-                <m:t xml:space="preserve"> node</m:t>
+                <m:t>blue node</m:t>
               </m:r>
             </m:e>
           </m:d>
@@ -2445,19 +2792,7 @@
           <w:u w:val="single"/>
           <w:lang w:bidi="he-IL"/>
         </w:rPr>
-        <w:lastRenderedPageBreak/>
-        <w:t>Closeness</w:t>
-      </w:r>
-      <w:r>
-        <w:rPr>
-          <w:b/>
-          <w:bCs/>
-          <w:i/>
-          <w:iCs/>
-          <w:u w:val="single"/>
-          <w:lang w:bidi="he-IL"/>
-        </w:rPr>
-        <w:t xml:space="preserve"> Centrality:</w:t>
+        <w:t>Closeness Centrality:</w:t>
       </w:r>
     </w:p>
     <w:p>
@@ -2796,14 +3131,7 @@
                   <w:rFonts w:ascii="Cambria Math" w:hAnsi="Cambria Math"/>
                   <w:lang w:bidi="he-IL"/>
                 </w:rPr>
-                <m:t>red</m:t>
-              </m:r>
-              <m:r>
-                <w:rPr>
-                  <w:rFonts w:ascii="Cambria Math" w:hAnsi="Cambria Math"/>
-                  <w:lang w:bidi="he-IL"/>
-                </w:rPr>
-                <m:t xml:space="preserve"> node</m:t>
+                <m:t>red node</m:t>
               </m:r>
             </m:e>
           </m:d>
@@ -2839,28 +3167,7 @@
                   <w:rFonts w:ascii="Cambria Math" w:hAnsi="Cambria Math"/>
                   <w:lang w:bidi="he-IL"/>
                 </w:rPr>
-                <m:t>1 ⋅</m:t>
-              </m:r>
-              <m:r>
-                <w:rPr>
-                  <w:rFonts w:ascii="Cambria Math" w:hAnsi="Cambria Math"/>
-                  <w:lang w:bidi="he-IL"/>
-                </w:rPr>
-                <m:t>5</m:t>
-              </m:r>
-              <m:r>
-                <w:rPr>
-                  <w:rFonts w:ascii="Cambria Math" w:hAnsi="Cambria Math"/>
-                  <w:lang w:bidi="he-IL"/>
-                </w:rPr>
-                <m:t>+2⋅</m:t>
-              </m:r>
-              <m:r>
-                <w:rPr>
-                  <w:rFonts w:ascii="Cambria Math" w:hAnsi="Cambria Math"/>
-                  <w:lang w:bidi="he-IL"/>
-                </w:rPr>
-                <m:t>4</m:t>
+                <m:t>1 ⋅5+2⋅4</m:t>
               </m:r>
             </m:den>
           </m:f>
@@ -2959,14 +3266,7 @@
                   <w:rFonts w:ascii="Cambria Math" w:hAnsi="Cambria Math"/>
                   <w:lang w:bidi="he-IL"/>
                 </w:rPr>
-                <m:t xml:space="preserve">green </m:t>
-              </m:r>
-              <m:r>
-                <w:rPr>
-                  <w:rFonts w:ascii="Cambria Math" w:hAnsi="Cambria Math"/>
-                  <w:lang w:bidi="he-IL"/>
-                </w:rPr>
-                <m:t>node</m:t>
+                <m:t>green node</m:t>
               </m:r>
             </m:e>
           </m:d>
@@ -3002,14 +3302,7 @@
                   <w:rFonts w:ascii="Cambria Math" w:hAnsi="Cambria Math"/>
                   <w:lang w:bidi="he-IL"/>
                 </w:rPr>
-                <m:t>1 ⋅5+2⋅</m:t>
-              </m:r>
-              <m:r>
-                <w:rPr>
-                  <w:rFonts w:ascii="Cambria Math" w:hAnsi="Cambria Math"/>
-                  <w:lang w:bidi="he-IL"/>
-                </w:rPr>
-                <m:t>4</m:t>
+                <m:t>1 ⋅5+2⋅4</m:t>
               </m:r>
             </m:den>
           </m:f>
@@ -3116,14 +3409,7 @@
                   <w:rFonts w:ascii="Cambria Math" w:hAnsi="Cambria Math"/>
                   <w:lang w:bidi="he-IL"/>
                 </w:rPr>
-                <m:t>blue</m:t>
-              </m:r>
-              <m:r>
-                <w:rPr>
-                  <w:rFonts w:ascii="Cambria Math" w:hAnsi="Cambria Math"/>
-                  <w:lang w:bidi="he-IL"/>
-                </w:rPr>
-                <m:t xml:space="preserve"> node</m:t>
+                <m:t>blue node</m:t>
               </m:r>
             </m:e>
           </m:d>
@@ -3159,42 +3445,7 @@
                   <w:rFonts w:ascii="Cambria Math" w:hAnsi="Cambria Math"/>
                   <w:lang w:bidi="he-IL"/>
                 </w:rPr>
-                <m:t>1 ⋅</m:t>
-              </m:r>
-              <m:r>
-                <w:rPr>
-                  <w:rFonts w:ascii="Cambria Math" w:hAnsi="Cambria Math"/>
-                  <w:lang w:bidi="he-IL"/>
-                </w:rPr>
-                <m:t>1</m:t>
-              </m:r>
-              <m:r>
-                <w:rPr>
-                  <w:rFonts w:ascii="Cambria Math" w:hAnsi="Cambria Math"/>
-                  <w:lang w:bidi="he-IL"/>
-                </w:rPr>
-                <m:t>+</m:t>
-              </m:r>
-              <m:r>
-                <w:rPr>
-                  <w:rFonts w:ascii="Cambria Math" w:hAnsi="Cambria Math"/>
-                  <w:lang w:bidi="he-IL"/>
-                </w:rPr>
-                <m:t>4</m:t>
-              </m:r>
-              <m:r>
-                <w:rPr>
-                  <w:rFonts w:ascii="Cambria Math" w:hAnsi="Cambria Math"/>
-                  <w:lang w:bidi="he-IL"/>
-                </w:rPr>
-                <m:t>⋅2+ 3</m:t>
-              </m:r>
-              <m:r>
-                <w:rPr>
-                  <w:rFonts w:ascii="Cambria Math" w:hAnsi="Cambria Math"/>
-                  <w:lang w:bidi="he-IL"/>
-                </w:rPr>
-                <m:t>⋅4</m:t>
+                <m:t>1 ⋅1+4⋅2+ 3⋅4</m:t>
               </m:r>
             </m:den>
           </m:f>
@@ -3203,16 +3454,7 @@
               <w:rFonts w:ascii="Cambria Math" w:hAnsi="Cambria Math"/>
               <w:lang w:bidi="he-IL"/>
             </w:rPr>
-            <m:t>⋅9</m:t>
-          </m:r>
-          <w:bookmarkStart w:id="0" w:name="_GoBack"/>
-          <w:bookmarkEnd w:id="0"/>
-          <m:r>
-            <w:rPr>
-              <w:rFonts w:ascii="Cambria Math" w:hAnsi="Cambria Math"/>
-              <w:lang w:bidi="he-IL"/>
-            </w:rPr>
-            <m:t>=</m:t>
+            <m:t>⋅9=</m:t>
           </m:r>
           <m:f>
             <m:fPr>
@@ -3273,18 +3515,7 @@
           <w:u w:val="single"/>
           <w:lang w:bidi="he-IL"/>
         </w:rPr>
-        <w:t>Betweenness</w:t>
-      </w:r>
-      <w:r>
-        <w:rPr>
-          <w:b/>
-          <w:bCs/>
-          <w:i/>
-          <w:iCs/>
-          <w:u w:val="single"/>
-          <w:lang w:bidi="he-IL"/>
-        </w:rPr>
-        <w:t xml:space="preserve"> Centrality:</w:t>
+        <w:t>Betweenness Centrality:</w:t>
       </w:r>
     </w:p>
     <w:p>
@@ -3583,21 +3814,7 @@
               <w:rFonts w:ascii="Cambria Math" w:hAnsi="Cambria Math"/>
               <w:lang w:bidi="he-IL"/>
             </w:rPr>
-            <m:t>=</m:t>
-          </m:r>
-          <m:r>
-            <w:rPr>
-              <w:rFonts w:ascii="Cambria Math" w:hAnsi="Cambria Math"/>
-              <w:lang w:bidi="he-IL"/>
-            </w:rPr>
-            <m:t>0</m:t>
-          </m:r>
-          <m:r>
-            <w:rPr>
-              <w:rFonts w:ascii="Cambria Math" w:hAnsi="Cambria Math"/>
-              <w:lang w:bidi="he-IL"/>
-            </w:rPr>
-            <m:t xml:space="preserve"> </m:t>
+            <m:t xml:space="preserve">=0 </m:t>
           </m:r>
         </m:oMath>
       </m:oMathPara>
@@ -3658,14 +3875,7 @@
                   <w:rFonts w:ascii="Cambria Math" w:hAnsi="Cambria Math"/>
                   <w:lang w:bidi="he-IL"/>
                 </w:rPr>
-                <m:t>red</m:t>
-              </m:r>
-              <m:r>
-                <w:rPr>
-                  <w:rFonts w:ascii="Cambria Math" w:hAnsi="Cambria Math"/>
-                  <w:lang w:bidi="he-IL"/>
-                </w:rPr>
-                <m:t xml:space="preserve"> node</m:t>
+                <m:t>red node</m:t>
               </m:r>
             </m:e>
           </m:d>
@@ -3800,14 +4010,7 @@
                   <w:rFonts w:ascii="Cambria Math" w:hAnsi="Cambria Math"/>
                   <w:lang w:bidi="he-IL"/>
                 </w:rPr>
-                <m:t>green</m:t>
-              </m:r>
-              <m:r>
-                <w:rPr>
-                  <w:rFonts w:ascii="Cambria Math" w:hAnsi="Cambria Math"/>
-                  <w:lang w:bidi="he-IL"/>
-                </w:rPr>
-                <m:t xml:space="preserve"> node</m:t>
+                <m:t>green node</m:t>
               </m:r>
             </m:e>
           </m:d>
@@ -3834,14 +4037,7 @@
                   <w:rFonts w:ascii="Cambria Math" w:hAnsi="Cambria Math"/>
                   <w:lang w:bidi="he-IL"/>
                 </w:rPr>
-                <m:t>4⋅5</m:t>
-              </m:r>
-              <m:r>
-                <w:rPr>
-                  <w:rFonts w:ascii="Cambria Math" w:hAnsi="Cambria Math"/>
-                  <w:lang w:bidi="he-IL"/>
-                </w:rPr>
-                <m:t>+5</m:t>
+                <m:t>4⋅5+5</m:t>
               </m:r>
             </m:e>
           </m:d>
@@ -3977,14 +4173,7 @@
                   <w:rFonts w:ascii="Cambria Math" w:hAnsi="Cambria Math"/>
                   <w:lang w:bidi="he-IL"/>
                 </w:rPr>
-                <m:t>blue</m:t>
-              </m:r>
-              <m:r>
-                <w:rPr>
-                  <w:rFonts w:ascii="Cambria Math" w:hAnsi="Cambria Math"/>
-                  <w:lang w:bidi="he-IL"/>
-                </w:rPr>
-                <m:t xml:space="preserve"> node</m:t>
+                <m:t>blue node</m:t>
               </m:r>
             </m:e>
           </m:d>
@@ -4017,6 +4206,7 @@
       <w:pPr>
         <w:bidi/>
         <w:rPr>
+          <w:rFonts w:hint="cs"/>
           <w:b/>
           <w:bCs/>
           <w:i/>
@@ -4033,40 +4223,571 @@
           <w:bCs/>
           <w:i/>
           <w:iCs/>
-          <w:highlight w:val="yellow"/>
           <w:u w:val="single"/>
           <w:rtl/>
           <w:lang w:val="it-IT" w:bidi="he-IL"/>
         </w:rPr>
-        <w:t xml:space="preserve">שאלה 3 </w:t>
-      </w:r>
-      <w:r>
-        <w:rPr>
-          <w:b/>
-          <w:bCs/>
-          <w:i/>
-          <w:iCs/>
-          <w:highlight w:val="yellow"/>
+        <w:t>שאלה 3:</w:t>
+      </w:r>
+    </w:p>
+    <w:p>
+      <w:pPr>
+        <w:bidi/>
+        <w:rPr>
+          <w:rFonts w:hint="cs"/>
+          <w:b/>
+          <w:bCs/>
+          <w:i/>
+          <w:iCs/>
           <w:u w:val="single"/>
           <w:rtl/>
           <w:lang w:val="it-IT" w:bidi="he-IL"/>
         </w:rPr>
+      </w:pPr>
+    </w:p>
+    <w:p>
+      <w:pPr>
+        <w:bidi/>
+        <w:rPr>
+          <w:rFonts w:hint="cs"/>
+          <w:rtl/>
+          <w:lang w:bidi="he-IL"/>
+        </w:rPr>
+      </w:pPr>
+      <w:r>
+        <w:rPr>
+          <w:rFonts w:hint="cs"/>
+          <w:rtl/>
+          <w:lang w:bidi="he-IL"/>
+        </w:rPr>
+        <w:t>1. בחרנו</w:t>
+      </w:r>
+      <w:r>
+        <w:rPr>
+          <w:rFonts w:hint="cs"/>
+          <w:rtl/>
+          <w:lang w:bidi="he-IL"/>
+        </w:rPr>
+        <w:t xml:space="preserve"> לממש כך</w:t>
+      </w:r>
+      <w:r>
+        <w:rPr>
+          <w:rFonts w:hint="cs"/>
+          <w:rtl/>
+          <w:lang w:bidi="he-IL"/>
+        </w:rPr>
+        <w:t xml:space="preserve">: </w:t>
+      </w:r>
+    </w:p>
+    <w:p>
+      <w:pPr>
+        <w:pStyle w:val="ListParagraph"/>
+        <w:numPr>
+          <w:ilvl w:val="0"/>
+          <w:numId w:val="2"/>
+        </w:numPr>
+        <w:bidi/>
+        <w:rPr>
+          <w:rFonts w:hint="cs"/>
+          <w:lang w:bidi="he-IL"/>
+        </w:rPr>
+      </w:pPr>
+      <w:r>
+        <w:rPr>
+          <w:rFonts w:hint="cs"/>
+          <w:rtl/>
+          <w:lang w:bidi="he-IL"/>
+        </w:rPr>
+        <w:t>מייצרים מהגרף המקורי את קשתות ה״-״, ומפרידים את הגרף החדש לרכיבי קשירות.</w:t>
+      </w:r>
+    </w:p>
+    <w:p>
+      <w:pPr>
+        <w:pStyle w:val="ListParagraph"/>
+        <w:numPr>
+          <w:ilvl w:val="0"/>
+          <w:numId w:val="2"/>
+        </w:numPr>
+        <w:bidi/>
+        <w:rPr>
+          <w:rFonts w:hint="cs"/>
+          <w:lang w:bidi="he-IL"/>
+        </w:rPr>
+      </w:pPr>
+      <w:r>
+        <w:rPr>
+          <w:rFonts w:hint="cs"/>
+          <w:rtl/>
+          <w:lang w:bidi="he-IL"/>
+        </w:rPr>
+        <w:t>בעבור כל רכיב קשירות חדש כזה, מייצרים צומת-על.</w:t>
+      </w:r>
+    </w:p>
+    <w:p>
+      <w:pPr>
+        <w:pStyle w:val="ListParagraph"/>
+        <w:numPr>
+          <w:ilvl w:val="1"/>
+          <w:numId w:val="2"/>
+        </w:numPr>
+        <w:bidi/>
+        <w:rPr>
+          <w:rFonts w:hint="cs"/>
+          <w:lang w:bidi="he-IL"/>
+        </w:rPr>
+      </w:pPr>
+      <w:r>
+        <w:rPr>
+          <w:rFonts w:hint="cs"/>
+          <w:rtl/>
+          <w:lang w:bidi="he-IL"/>
+        </w:rPr>
+        <w:t xml:space="preserve">אם ברכיב הקשירות שלנו ישנם שני קדקודים אשר בגרף המקורי היו מחוברים בקשת ״-״ </w:t>
+      </w:r>
+      <w:r>
+        <w:rPr>
+          <w:rtl/>
+          <w:lang w:bidi="he-IL"/>
+        </w:rPr>
         <w:t>–</w:t>
       </w:r>
       <w:r>
         <w:rPr>
           <w:rFonts w:hint="cs"/>
-          <w:b/>
-          <w:bCs/>
-          <w:i/>
-          <w:iCs/>
-          <w:highlight w:val="yellow"/>
-          <w:u w:val="single"/>
+          <w:rtl/>
+          <w:lang w:bidi="he-IL"/>
+        </w:rPr>
+        <w:t xml:space="preserve"> הגרף אינו מאוזן.</w:t>
+      </w:r>
+    </w:p>
+    <w:p>
+      <w:pPr>
+        <w:pStyle w:val="ListParagraph"/>
+        <w:numPr>
+          <w:ilvl w:val="0"/>
+          <w:numId w:val="2"/>
+        </w:numPr>
+        <w:bidi/>
+        <w:rPr>
+          <w:rFonts w:hint="cs"/>
+          <w:lang w:bidi="he-IL"/>
+        </w:rPr>
+      </w:pPr>
+      <w:r>
+        <w:rPr>
+          <w:rFonts w:hint="cs"/>
+          <w:rtl/>
+          <w:lang w:bidi="he-IL"/>
+        </w:rPr>
+        <w:t>נחבר שני צמתי-על אם קיימים שני צמתים המוכלים בהם ויש ביניהם קשת ״-״.</w:t>
+      </w:r>
+    </w:p>
+    <w:p>
+      <w:pPr>
+        <w:pStyle w:val="ListParagraph"/>
+        <w:numPr>
+          <w:ilvl w:val="0"/>
+          <w:numId w:val="2"/>
+        </w:numPr>
+        <w:bidi/>
+        <w:rPr>
+          <w:rFonts w:hint="cs"/>
+          <w:rtl/>
+          <w:lang w:bidi="he-IL"/>
+        </w:rPr>
+      </w:pPr>
+      <w:r>
+        <w:rPr>
+          <w:rFonts w:hint="cs"/>
+          <w:rtl/>
+          <w:lang w:bidi="he-IL"/>
+        </w:rPr>
+        <w:t xml:space="preserve">אם בגרף העל (לאחר שחיברנו את כל צמתי העל בשלב 3) יש מעגל באורך אי זוגי, אז הגרף אינו דו צדדי, כלומר הגרף המקורי אינו מאוזן. </w:t>
+      </w:r>
+    </w:p>
+    <w:p>
+      <w:pPr>
+        <w:bidi/>
+        <w:rPr>
+          <w:rFonts w:hint="cs"/>
+          <w:rtl/>
+          <w:lang w:bidi="he-IL"/>
+        </w:rPr>
+      </w:pPr>
+    </w:p>
+    <w:p>
+      <w:pPr>
+        <w:bidi/>
+        <w:rPr>
+          <w:rFonts w:hint="cs"/>
+          <w:rtl/>
+          <w:lang w:bidi="he-IL"/>
+        </w:rPr>
+      </w:pPr>
+    </w:p>
+    <w:p>
+      <w:pPr>
+        <w:bidi/>
+        <w:rPr>
+          <w:rFonts w:hint="cs"/>
+          <w:rtl/>
+          <w:lang w:bidi="he-IL"/>
+        </w:rPr>
+      </w:pPr>
+      <w:r>
+        <w:rPr>
+          <w:rFonts w:hint="cs"/>
+          <w:rtl/>
+          <w:lang w:bidi="he-IL"/>
+        </w:rPr>
+        <w:t>4.</w:t>
+      </w:r>
+    </w:p>
+    <w:p>
+      <w:pPr>
+        <w:bidi/>
+        <w:rPr>
+          <w:rFonts w:hint="cs"/>
           <w:rtl/>
           <w:lang w:val="it-IT" w:bidi="he-IL"/>
         </w:rPr>
-        <w:t xml:space="preserve"> רוי להשלים</w:t>
-      </w:r>
+      </w:pPr>
+      <w:r>
+        <w:rPr>
+          <w:rFonts w:hint="cs"/>
+          <w:rtl/>
+          <w:lang w:val="it-IT" w:bidi="he-IL"/>
+        </w:rPr>
+        <w:t>הרשת שבחרנו היא הזיקה בין המפלגות בכנסת ה20.</w:t>
+      </w:r>
+    </w:p>
+    <w:p>
+      <w:pPr>
+        <w:bidi/>
+        <w:rPr>
+          <w:rFonts w:hint="cs"/>
+          <w:rtl/>
+          <w:lang w:val="it-IT" w:bidi="he-IL"/>
+        </w:rPr>
+      </w:pPr>
+      <w:r>
+        <w:rPr>
+          <w:rFonts w:hint="cs"/>
+          <w:rtl/>
+          <w:lang w:val="it-IT" w:bidi="he-IL"/>
+        </w:rPr>
+        <w:t xml:space="preserve">כל קדקוד מציין מפלגה, וכל קשת מציינת את הזיקה בין שתי מפלגות </w:t>
+      </w:r>
+      <w:r>
+        <w:rPr>
+          <w:rtl/>
+          <w:lang w:val="it-IT" w:bidi="he-IL"/>
+        </w:rPr>
+        <w:t>–</w:t>
+      </w:r>
+      <w:r>
+        <w:rPr>
+          <w:rFonts w:hint="cs"/>
+          <w:rtl/>
+          <w:lang w:val="it-IT" w:bidi="he-IL"/>
+        </w:rPr>
+        <w:t xml:space="preserve"> למשל ישנה זיקה בין ״כולנו״ </w:t>
+      </w:r>
+      <w:proofErr w:type="spellStart"/>
+      <w:r>
+        <w:rPr>
+          <w:rFonts w:hint="cs"/>
+          <w:rtl/>
+          <w:lang w:val="it-IT" w:bidi="he-IL"/>
+        </w:rPr>
+        <w:t>ל״ליכוד</w:t>
+      </w:r>
+      <w:proofErr w:type="spellEnd"/>
+      <w:r>
+        <w:rPr>
+          <w:rFonts w:hint="cs"/>
+          <w:rtl/>
+          <w:lang w:val="it-IT" w:bidi="he-IL"/>
+        </w:rPr>
+        <w:t>״.</w:t>
+      </w:r>
+    </w:p>
+    <w:p>
+      <w:pPr>
+        <w:bidi/>
+        <w:rPr>
+          <w:rFonts w:hint="cs"/>
+          <w:rtl/>
+          <w:lang w:val="it-IT" w:bidi="he-IL"/>
+        </w:rPr>
+      </w:pPr>
+      <w:r>
+        <w:rPr>
+          <w:rFonts w:hint="cs"/>
+          <w:rtl/>
+          <w:lang w:val="it-IT" w:bidi="he-IL"/>
+        </w:rPr>
+        <w:t xml:space="preserve">בנוסף, על כל קשת יש סימן ״+״/״-״ המציין את טיב הזיקה </w:t>
+      </w:r>
+      <w:r>
+        <w:rPr>
+          <w:rtl/>
+          <w:lang w:val="it-IT" w:bidi="he-IL"/>
+        </w:rPr>
+        <w:t>–</w:t>
+      </w:r>
+      <w:r>
+        <w:rPr>
+          <w:rFonts w:hint="cs"/>
+          <w:rtl/>
+          <w:lang w:val="it-IT" w:bidi="he-IL"/>
+        </w:rPr>
+        <w:t xml:space="preserve"> למשל על הקשת (״העבודה״,״</w:t>
+      </w:r>
+      <w:r>
+        <w:rPr>
+          <w:rFonts w:hint="cs"/>
+          <w:rtl/>
+          <w:lang w:val="it-IT" w:bidi="he-IL"/>
+        </w:rPr>
+        <w:t>לי</w:t>
+      </w:r>
+      <w:r>
+        <w:rPr>
+          <w:rFonts w:hint="cs"/>
+          <w:rtl/>
+          <w:lang w:val="it-IT" w:bidi="he-IL"/>
+        </w:rPr>
+        <w:t>כוד״) ישנו ״-״.</w:t>
+      </w:r>
+    </w:p>
+    <w:p>
+      <w:pPr>
+        <w:bidi/>
+        <w:rPr>
+          <w:rFonts w:hint="cs"/>
+          <w:rtl/>
+          <w:lang w:val="it-IT" w:bidi="he-IL"/>
+        </w:rPr>
+      </w:pPr>
+      <w:r>
+        <w:rPr>
+          <w:rFonts w:hint="cs"/>
+          <w:rtl/>
+          <w:lang w:val="it-IT" w:bidi="he-IL"/>
+        </w:rPr>
+        <w:t>נציין שקשת אדומה היא קשת ״-״, וקשת ירוקה היא קשת ״+״.</w:t>
+      </w:r>
+    </w:p>
+    <w:p>
+      <w:pPr>
+        <w:bidi/>
+        <w:rPr>
+          <w:rFonts w:hint="cs"/>
+          <w:rtl/>
+          <w:lang w:val="it-IT" w:bidi="he-IL"/>
+        </w:rPr>
+      </w:pPr>
+    </w:p>
+    <w:p>
+      <w:pPr>
+        <w:bidi/>
+        <w:rPr>
+          <w:rFonts w:hint="cs"/>
+          <w:rtl/>
+          <w:lang w:val="it-IT" w:bidi="he-IL"/>
+        </w:rPr>
+      </w:pPr>
+    </w:p>
+    <w:p>
+      <w:pPr>
+        <w:bidi/>
+        <w:rPr>
+          <w:rFonts w:hint="cs"/>
+          <w:rtl/>
+          <w:lang w:val="it-IT" w:bidi="he-IL"/>
+        </w:rPr>
+      </w:pPr>
+      <w:r>
+        <w:rPr>
+          <w:rtl/>
+          <w:lang w:val="it-IT" w:bidi="he-IL"/>
+        </w:rPr>
+        <w:lastRenderedPageBreak/>
+        <w:drawing>
+          <wp:inline distT="0" distB="0" distL="0" distR="0" wp14:anchorId="13538A68" wp14:editId="2044A3AE">
+            <wp:extent cx="5205326" cy="4084046"/>
+            <wp:effectExtent l="0" t="0" r="1905" b="5715"/>
+            <wp:docPr id="8" name="Picture 8"/>
+            <wp:cNvGraphicFramePr>
+              <a:graphicFrameLocks xmlns:a="http://schemas.openxmlformats.org/drawingml/2006/main" noChangeAspect="1"/>
+            </wp:cNvGraphicFramePr>
+            <a:graphic xmlns:a="http://schemas.openxmlformats.org/drawingml/2006/main">
+              <a:graphicData uri="http://schemas.openxmlformats.org/drawingml/2006/picture">
+                <pic:pic xmlns:pic="http://schemas.openxmlformats.org/drawingml/2006/picture">
+                  <pic:nvPicPr>
+                    <pic:cNvPr id="1" name=""/>
+                    <pic:cNvPicPr/>
+                  </pic:nvPicPr>
+                  <pic:blipFill>
+                    <a:blip r:embed="rId9"/>
+                    <a:stretch>
+                      <a:fillRect/>
+                    </a:stretch>
+                  </pic:blipFill>
+                  <pic:spPr>
+                    <a:xfrm>
+                      <a:off x="0" y="0"/>
+                      <a:ext cx="5223009" cy="4097920"/>
+                    </a:xfrm>
+                    <a:prstGeom prst="rect">
+                      <a:avLst/>
+                    </a:prstGeom>
+                  </pic:spPr>
+                </pic:pic>
+              </a:graphicData>
+            </a:graphic>
+          </wp:inline>
+        </w:drawing>
+      </w:r>
+    </w:p>
+    <w:p>
+      <w:pPr>
+        <w:bidi/>
+        <w:rPr>
+          <w:rFonts w:hint="cs"/>
+          <w:rtl/>
+          <w:lang w:val="it-IT" w:bidi="he-IL"/>
+        </w:rPr>
+      </w:pPr>
+      <w:r>
+        <w:rPr>
+          <w:rFonts w:hint="cs"/>
+          <w:rtl/>
+          <w:lang w:val="it-IT" w:bidi="he-IL"/>
+        </w:rPr>
+        <w:t>נשים לב שהגרף אינו מאוזן:</w:t>
+      </w:r>
+    </w:p>
+    <w:p>
+      <w:pPr>
+        <w:bidi/>
+        <w:rPr>
+          <w:rFonts w:hint="cs"/>
+          <w:lang w:val="it-IT" w:bidi="he-IL"/>
+        </w:rPr>
+      </w:pPr>
+      <w:r>
+        <w:rPr>
+          <w:rFonts w:hint="cs"/>
+          <w:rtl/>
+          <w:lang w:val="it-IT" w:bidi="he-IL"/>
+        </w:rPr>
+        <w:t xml:space="preserve">ישראל ביתנו והבית היהודי נמצאות באותו רכיב קשירות חיובי (כזה שנותר לאחר הסרת קשתות ה״-״), אך מחוברות בקשת </w:t>
+      </w:r>
+      <w:r>
+        <w:rPr>
+          <w:rFonts w:hint="cs"/>
+          <w:rtl/>
+          <w:lang w:val="it-IT" w:bidi="he-IL"/>
+        </w:rPr>
+        <w:t>״-״</w:t>
+      </w:r>
+      <w:r>
+        <w:rPr>
+          <w:rFonts w:hint="cs"/>
+          <w:rtl/>
+          <w:lang w:val="it-IT" w:bidi="he-IL"/>
+        </w:rPr>
+        <w:t>, ולפי מה שלמדנו</w:t>
+      </w:r>
+      <w:r>
+        <w:rPr>
+          <w:rFonts w:hint="cs"/>
+          <w:rtl/>
+          <w:lang w:val="it-IT" w:bidi="he-IL"/>
+        </w:rPr>
+        <w:t xml:space="preserve"> גרף כזה אינו מאוזן.</w:t>
+      </w:r>
+    </w:p>
+    <w:p>
+      <w:pPr>
+        <w:rPr>
+          <w:rFonts w:hint="cs"/>
+          <w:rtl/>
+          <w:lang w:bidi="he-IL"/>
+        </w:rPr>
+      </w:pPr>
+    </w:p>
+    <w:p>
+      <w:pPr>
+        <w:bidi/>
+        <w:rPr>
+          <w:rFonts w:hint="cs"/>
+          <w:rtl/>
+          <w:lang w:bidi="he-IL"/>
+        </w:rPr>
+      </w:pPr>
+      <w:r>
+        <w:rPr>
+          <w:rFonts w:hint="cs"/>
+          <w:rtl/>
+          <w:lang w:bidi="he-IL"/>
+        </w:rPr>
+        <w:t>ניתן לראות זאת גם ע״י הרצה של האלגוריתם מסעיף א:</w:t>
+      </w:r>
+    </w:p>
+    <w:p>
+      <w:pPr>
+        <w:bidi/>
+        <w:rPr>
+          <w:rFonts w:hint="cs"/>
+          <w:lang w:bidi="he-IL"/>
+        </w:rPr>
+      </w:pPr>
+      <w:r>
+        <w:rPr>
+          <w:rtl/>
+          <w:lang w:bidi="he-IL"/>
+        </w:rPr>
+        <w:drawing>
+          <wp:inline distT="0" distB="0" distL="0" distR="0" wp14:anchorId="2BF73A0F" wp14:editId="7934B0DA">
+            <wp:extent cx="4410279" cy="3379585"/>
+            <wp:effectExtent l="0" t="0" r="9525" b="0"/>
+            <wp:docPr id="9" name="Picture 9"/>
+            <wp:cNvGraphicFramePr>
+              <a:graphicFrameLocks xmlns:a="http://schemas.openxmlformats.org/drawingml/2006/main" noChangeAspect="1"/>
+            </wp:cNvGraphicFramePr>
+            <a:graphic xmlns:a="http://schemas.openxmlformats.org/drawingml/2006/main">
+              <a:graphicData uri="http://schemas.openxmlformats.org/drawingml/2006/picture">
+                <pic:pic xmlns:pic="http://schemas.openxmlformats.org/drawingml/2006/picture">
+                  <pic:nvPicPr>
+                    <pic:cNvPr id="1" name=""/>
+                    <pic:cNvPicPr/>
+                  </pic:nvPicPr>
+                  <pic:blipFill>
+                    <a:blip r:embed="rId10"/>
+                    <a:stretch>
+                      <a:fillRect/>
+                    </a:stretch>
+                  </pic:blipFill>
+                  <pic:spPr>
+                    <a:xfrm>
+                      <a:off x="0" y="0"/>
+                      <a:ext cx="4419590" cy="3386720"/>
+                    </a:xfrm>
+                    <a:prstGeom prst="rect">
+                      <a:avLst/>
+                    </a:prstGeom>
+                  </pic:spPr>
+                </pic:pic>
+              </a:graphicData>
+            </a:graphic>
+          </wp:inline>
+        </w:drawing>
+      </w:r>
+      <w:bookmarkStart w:id="0" w:name="_GoBack"/>
+      <w:bookmarkEnd w:id="0"/>
     </w:p>
     <w:sectPr>
       <w:pgSz w:w="11900" w:h="16840"/>
@@ -4078,8 +4799,218 @@
 </w:document>
 </file>
 
+<file path=word/numbering.xml><?xml version="1.0" encoding="utf-8"?>
+<w:numbering xmlns:wpc="http://schemas.microsoft.com/office/word/2010/wordprocessingCanvas" xmlns:mo="http://schemas.microsoft.com/office/mac/office/2008/main" xmlns:mc="http://schemas.openxmlformats.org/markup-compatibility/2006" xmlns:mv="urn:schemas-microsoft-com:mac:vml" xmlns:o="urn:schemas-microsoft-com:office:office" xmlns:r="http://schemas.openxmlformats.org/officeDocument/2006/relationships" xmlns:m="http://schemas.openxmlformats.org/officeDocument/2006/math" xmlns:v="urn:schemas-microsoft-com:vml" xmlns:wp14="http://schemas.microsoft.com/office/word/2010/wordprocessingDrawing" xmlns:wp="http://schemas.openxmlformats.org/drawingml/2006/wordprocessingDrawing" xmlns:w10="urn:schemas-microsoft-com:office:word" xmlns:w="http://schemas.openxmlformats.org/wordprocessingml/2006/main" xmlns:w14="http://schemas.microsoft.com/office/word/2010/wordml" xmlns:w15="http://schemas.microsoft.com/office/word/2012/wordml" xmlns:wpg="http://schemas.microsoft.com/office/word/2010/wordprocessingGroup" xmlns:wpi="http://schemas.microsoft.com/office/word/2010/wordprocessingInk" xmlns:wne="http://schemas.microsoft.com/office/word/2006/wordml" xmlns:wps="http://schemas.microsoft.com/office/word/2010/wordprocessingShape" mc:Ignorable="w14 w15 wp14">
+  <w:abstractNum w:abstractNumId="0">
+    <w:nsid w:val="205D5478"/>
+    <w:multiLevelType w:val="hybridMultilevel"/>
+    <w:tmpl w:val="B43CE29E"/>
+    <w:lvl w:ilvl="0" w:tplc="04090001">
+      <w:start w:val="1"/>
+      <w:numFmt w:val="bullet"/>
+      <w:lvlText w:val=""/>
+      <w:lvlJc w:val="left"/>
+      <w:pPr>
+        <w:ind w:left="1440" w:hanging="360"/>
+      </w:pPr>
+      <w:rPr>
+        <w:rFonts w:ascii="Symbol" w:hAnsi="Symbol" w:hint="default"/>
+      </w:rPr>
+    </w:lvl>
+    <w:lvl w:ilvl="1" w:tplc="04090003" w:tentative="1">
+      <w:start w:val="1"/>
+      <w:numFmt w:val="bullet"/>
+      <w:lvlText w:val="o"/>
+      <w:lvlJc w:val="left"/>
+      <w:pPr>
+        <w:ind w:left="2160" w:hanging="360"/>
+      </w:pPr>
+      <w:rPr>
+        <w:rFonts w:ascii="Courier New" w:hAnsi="Courier New" w:cs="Courier New" w:hint="default"/>
+      </w:rPr>
+    </w:lvl>
+    <w:lvl w:ilvl="2" w:tplc="04090005" w:tentative="1">
+      <w:start w:val="1"/>
+      <w:numFmt w:val="bullet"/>
+      <w:lvlText w:val=""/>
+      <w:lvlJc w:val="left"/>
+      <w:pPr>
+        <w:ind w:left="2880" w:hanging="360"/>
+      </w:pPr>
+      <w:rPr>
+        <w:rFonts w:ascii="Wingdings" w:hAnsi="Wingdings" w:hint="default"/>
+      </w:rPr>
+    </w:lvl>
+    <w:lvl w:ilvl="3" w:tplc="04090001" w:tentative="1">
+      <w:start w:val="1"/>
+      <w:numFmt w:val="bullet"/>
+      <w:lvlText w:val=""/>
+      <w:lvlJc w:val="left"/>
+      <w:pPr>
+        <w:ind w:left="3600" w:hanging="360"/>
+      </w:pPr>
+      <w:rPr>
+        <w:rFonts w:ascii="Symbol" w:hAnsi="Symbol" w:hint="default"/>
+      </w:rPr>
+    </w:lvl>
+    <w:lvl w:ilvl="4" w:tplc="04090003" w:tentative="1">
+      <w:start w:val="1"/>
+      <w:numFmt w:val="bullet"/>
+      <w:lvlText w:val="o"/>
+      <w:lvlJc w:val="left"/>
+      <w:pPr>
+        <w:ind w:left="4320" w:hanging="360"/>
+      </w:pPr>
+      <w:rPr>
+        <w:rFonts w:ascii="Courier New" w:hAnsi="Courier New" w:cs="Courier New" w:hint="default"/>
+      </w:rPr>
+    </w:lvl>
+    <w:lvl w:ilvl="5" w:tplc="04090005" w:tentative="1">
+      <w:start w:val="1"/>
+      <w:numFmt w:val="bullet"/>
+      <w:lvlText w:val=""/>
+      <w:lvlJc w:val="left"/>
+      <w:pPr>
+        <w:ind w:left="5040" w:hanging="360"/>
+      </w:pPr>
+      <w:rPr>
+        <w:rFonts w:ascii="Wingdings" w:hAnsi="Wingdings" w:hint="default"/>
+      </w:rPr>
+    </w:lvl>
+    <w:lvl w:ilvl="6" w:tplc="04090001" w:tentative="1">
+      <w:start w:val="1"/>
+      <w:numFmt w:val="bullet"/>
+      <w:lvlText w:val=""/>
+      <w:lvlJc w:val="left"/>
+      <w:pPr>
+        <w:ind w:left="5760" w:hanging="360"/>
+      </w:pPr>
+      <w:rPr>
+        <w:rFonts w:ascii="Symbol" w:hAnsi="Symbol" w:hint="default"/>
+      </w:rPr>
+    </w:lvl>
+    <w:lvl w:ilvl="7" w:tplc="04090003" w:tentative="1">
+      <w:start w:val="1"/>
+      <w:numFmt w:val="bullet"/>
+      <w:lvlText w:val="o"/>
+      <w:lvlJc w:val="left"/>
+      <w:pPr>
+        <w:ind w:left="6480" w:hanging="360"/>
+      </w:pPr>
+      <w:rPr>
+        <w:rFonts w:ascii="Courier New" w:hAnsi="Courier New" w:cs="Courier New" w:hint="default"/>
+      </w:rPr>
+    </w:lvl>
+    <w:lvl w:ilvl="8" w:tplc="04090005" w:tentative="1">
+      <w:start w:val="1"/>
+      <w:numFmt w:val="bullet"/>
+      <w:lvlText w:val=""/>
+      <w:lvlJc w:val="left"/>
+      <w:pPr>
+        <w:ind w:left="7200" w:hanging="360"/>
+      </w:pPr>
+      <w:rPr>
+        <w:rFonts w:ascii="Wingdings" w:hAnsi="Wingdings" w:hint="default"/>
+      </w:rPr>
+    </w:lvl>
+  </w:abstractNum>
+  <w:abstractNum w:abstractNumId="1">
+    <w:nsid w:val="5E7B4CC1"/>
+    <w:multiLevelType w:val="hybridMultilevel"/>
+    <w:tmpl w:val="B470DCE2"/>
+    <w:lvl w:ilvl="0" w:tplc="0409000F">
+      <w:start w:val="1"/>
+      <w:numFmt w:val="decimal"/>
+      <w:lvlText w:val="%1."/>
+      <w:lvlJc w:val="left"/>
+      <w:pPr>
+        <w:ind w:left="720" w:hanging="360"/>
+      </w:pPr>
+    </w:lvl>
+    <w:lvl w:ilvl="1" w:tplc="04090019">
+      <w:start w:val="1"/>
+      <w:numFmt w:val="lowerLetter"/>
+      <w:lvlText w:val="%2."/>
+      <w:lvlJc w:val="left"/>
+      <w:pPr>
+        <w:ind w:left="1440" w:hanging="360"/>
+      </w:pPr>
+    </w:lvl>
+    <w:lvl w:ilvl="2" w:tplc="0409001B" w:tentative="1">
+      <w:start w:val="1"/>
+      <w:numFmt w:val="lowerRoman"/>
+      <w:lvlText w:val="%3."/>
+      <w:lvlJc w:val="right"/>
+      <w:pPr>
+        <w:ind w:left="2160" w:hanging="180"/>
+      </w:pPr>
+    </w:lvl>
+    <w:lvl w:ilvl="3" w:tplc="0409000F" w:tentative="1">
+      <w:start w:val="1"/>
+      <w:numFmt w:val="decimal"/>
+      <w:lvlText w:val="%4."/>
+      <w:lvlJc w:val="left"/>
+      <w:pPr>
+        <w:ind w:left="2880" w:hanging="360"/>
+      </w:pPr>
+    </w:lvl>
+    <w:lvl w:ilvl="4" w:tplc="04090019" w:tentative="1">
+      <w:start w:val="1"/>
+      <w:numFmt w:val="lowerLetter"/>
+      <w:lvlText w:val="%5."/>
+      <w:lvlJc w:val="left"/>
+      <w:pPr>
+        <w:ind w:left="3600" w:hanging="360"/>
+      </w:pPr>
+    </w:lvl>
+    <w:lvl w:ilvl="5" w:tplc="0409001B" w:tentative="1">
+      <w:start w:val="1"/>
+      <w:numFmt w:val="lowerRoman"/>
+      <w:lvlText w:val="%6."/>
+      <w:lvlJc w:val="right"/>
+      <w:pPr>
+        <w:ind w:left="4320" w:hanging="180"/>
+      </w:pPr>
+    </w:lvl>
+    <w:lvl w:ilvl="6" w:tplc="0409000F" w:tentative="1">
+      <w:start w:val="1"/>
+      <w:numFmt w:val="decimal"/>
+      <w:lvlText w:val="%7."/>
+      <w:lvlJc w:val="left"/>
+      <w:pPr>
+        <w:ind w:left="5040" w:hanging="360"/>
+      </w:pPr>
+    </w:lvl>
+    <w:lvl w:ilvl="7" w:tplc="04090019" w:tentative="1">
+      <w:start w:val="1"/>
+      <w:numFmt w:val="lowerLetter"/>
+      <w:lvlText w:val="%8."/>
+      <w:lvlJc w:val="left"/>
+      <w:pPr>
+        <w:ind w:left="5760" w:hanging="360"/>
+      </w:pPr>
+    </w:lvl>
+    <w:lvl w:ilvl="8" w:tplc="0409001B" w:tentative="1">
+      <w:start w:val="1"/>
+      <w:numFmt w:val="lowerRoman"/>
+      <w:lvlText w:val="%9."/>
+      <w:lvlJc w:val="right"/>
+      <w:pPr>
+        <w:ind w:left="6480" w:hanging="180"/>
+      </w:pPr>
+    </w:lvl>
+  </w:abstractNum>
+  <w:num w:numId="1">
+    <w:abstractNumId w:val="0"/>
+  </w:num>
+  <w:num w:numId="2">
+    <w:abstractNumId w:val="1"/>
+  </w:num>
+</w:numbering>
+</file>
+
 <file path=word/styles.xml><?xml version="1.0" encoding="utf-8"?>
-<w:styles xmlns:mc="http://schemas.openxmlformats.org/markup-compatibility/2006" xmlns:r="http://schemas.openxmlformats.org/officeDocument/2006/relationships" xmlns:w="http://schemas.openxmlformats.org/wordprocessingml/2006/main" xmlns:w14="http://schemas.microsoft.com/office/word/2010/wordml" xmlns:w15="http://schemas.microsoft.com/office/word/2012/wordml" xmlns:w16cid="http://schemas.microsoft.com/office/word/2016/wordml/cid" xmlns:w16se="http://schemas.microsoft.com/office/word/2015/wordml/symex" mc:Ignorable="w14 w15 w16se w16cid">
+<w:styles xmlns:mc="http://schemas.openxmlformats.org/markup-compatibility/2006" xmlns:r="http://schemas.openxmlformats.org/officeDocument/2006/relationships" xmlns:w="http://schemas.openxmlformats.org/wordprocessingml/2006/main" xmlns:w14="http://schemas.microsoft.com/office/word/2010/wordml" xmlns:w15="http://schemas.microsoft.com/office/word/2012/wordml" mc:Ignorable="w14 w15">
   <w:docDefaults>
     <w:rPrDefault>
       <w:rPr>
@@ -4095,7 +5026,7 @@
       </w:pPr>
     </w:pPrDefault>
   </w:docDefaults>
-  <w:latentStyles w:defLockedState="0" w:defUIPriority="99" w:defSemiHidden="0" w:defUnhideWhenUsed="0" w:defQFormat="0" w:count="375">
+  <w:latentStyles w:defLockedState="0" w:defUIPriority="99" w:defSemiHidden="0" w:defUnhideWhenUsed="0" w:defQFormat="0" w:count="382">
     <w:lsdException w:name="Normal" w:uiPriority="0" w:qFormat="1"/>
     <w:lsdException w:name="heading 1" w:uiPriority="9" w:qFormat="1"/>
     <w:lsdException w:name="heading 2" w:semiHidden="1" w:uiPriority="9" w:unhideWhenUsed="1" w:qFormat="1"/>

</xml_diff>